<commit_message>
change_file and create folders
</commit_message>
<xml_diff>
--- a/Разработка программно-аппаратного обеспечения информационных и автоматизированных систем/lab1/lab_1.docx
+++ b/Разработка программно-аппаратного обеспечения информационных и автоматизированных систем/lab1/lab_1.docx
@@ -1292,14 +1292,7 @@
             <w:rFonts w:ascii="Cambria Math" w:hAnsi="Cambria Math"/>
             <w:lang w:val="en-US"/>
           </w:rPr>
-          <m:t>*</m:t>
-        </m:r>
-        <m:r>
-          <w:rPr>
-            <w:rFonts w:ascii="Cambria Math" w:hAnsi="Cambria Math"/>
-            <w:lang w:val="en-US"/>
-          </w:rPr>
-          <m:t>b</m:t>
+          <m:t>*b</m:t>
         </m:r>
       </m:oMath>
     </w:p>
@@ -1322,14 +1315,7 @@
             <w:rFonts w:ascii="Cambria Math" w:hAnsi="Cambria Math"/>
             <w:lang w:val="en-US"/>
           </w:rPr>
-          <m:t>a</m:t>
-        </m:r>
-        <m:r>
-          <w:rPr>
-            <w:rFonts w:ascii="Cambria Math" w:hAnsi="Cambria Math"/>
-            <w:lang w:val="en-US"/>
-          </w:rPr>
-          <m:t>*</m:t>
+          <m:t>a*</m:t>
         </m:r>
         <m:acc>
           <m:accPr>
@@ -1445,8 +1431,6 @@
           </wp:inline>
         </w:drawing>
       </w:r>
-      <w:bookmarkStart w:id="0" w:name="_GoBack"/>
-      <w:bookmarkEnd w:id="0"/>
     </w:p>
     <w:p>
       <w:pPr>
@@ -1470,81 +1454,443 @@
         <w:t xml:space="preserve"> ISE. Выбрать в качестве целевого устройства ПЛИС начального уровня семейства Spartan-3.</w:t>
       </w:r>
     </w:p>
+    <w:p>
+      <w:r>
+        <w:rPr>
+          <w:noProof/>
+          <w:lang w:eastAsia="ru-RU"/>
+        </w:rPr>
+        <w:drawing>
+          <wp:inline distT="0" distB="0" distL="0" distR="0" wp14:anchorId="05F7FCF1" wp14:editId="345A644C">
+            <wp:extent cx="5940425" cy="4659630"/>
+            <wp:effectExtent l="0" t="0" r="3175" b="7620"/>
+            <wp:docPr id="6" name="Рисунок 6"/>
+            <wp:cNvGraphicFramePr>
+              <a:graphicFrameLocks xmlns:a="http://schemas.openxmlformats.org/drawingml/2006/main" noChangeAspect="1"/>
+            </wp:cNvGraphicFramePr>
+            <a:graphic xmlns:a="http://schemas.openxmlformats.org/drawingml/2006/main">
+              <a:graphicData uri="http://schemas.openxmlformats.org/drawingml/2006/picture">
+                <pic:pic xmlns:pic="http://schemas.openxmlformats.org/drawingml/2006/picture">
+                  <pic:nvPicPr>
+                    <pic:cNvPr id="1" name=""/>
+                    <pic:cNvPicPr/>
+                  </pic:nvPicPr>
+                  <pic:blipFill>
+                    <a:blip r:embed="rId5"/>
+                    <a:stretch>
+                      <a:fillRect/>
+                    </a:stretch>
+                  </pic:blipFill>
+                  <pic:spPr>
+                    <a:xfrm>
+                      <a:off x="0" y="0"/>
+                      <a:ext cx="5940425" cy="4659630"/>
+                    </a:xfrm>
+                    <a:prstGeom prst="rect">
+                      <a:avLst/>
+                    </a:prstGeom>
+                  </pic:spPr>
+                </pic:pic>
+              </a:graphicData>
+            </a:graphic>
+          </wp:inline>
+        </w:drawing>
+      </w:r>
+    </w:p>
+    <w:p>
+      <w:r>
+        <w:t>6. Написать исходный код на языке VHDL, описывающий работу устройства.</w:t>
+      </w:r>
+    </w:p>
+    <w:p>
+      <w:r>
+        <w:rPr>
+          <w:noProof/>
+          <w:lang w:eastAsia="ru-RU"/>
+        </w:rPr>
+        <w:lastRenderedPageBreak/>
+        <w:drawing>
+          <wp:inline distT="0" distB="0" distL="0" distR="0" wp14:anchorId="37FC71E5" wp14:editId="6F712C03">
+            <wp:extent cx="5940425" cy="4486275"/>
+            <wp:effectExtent l="0" t="0" r="3175" b="9525"/>
+            <wp:docPr id="2" name="Рисунок 2"/>
+            <wp:cNvGraphicFramePr>
+              <a:graphicFrameLocks xmlns:a="http://schemas.openxmlformats.org/drawingml/2006/main" noChangeAspect="1"/>
+            </wp:cNvGraphicFramePr>
+            <a:graphic xmlns:a="http://schemas.openxmlformats.org/drawingml/2006/main">
+              <a:graphicData uri="http://schemas.openxmlformats.org/drawingml/2006/picture">
+                <pic:pic xmlns:pic="http://schemas.openxmlformats.org/drawingml/2006/picture">
+                  <pic:nvPicPr>
+                    <pic:cNvPr id="1" name=""/>
+                    <pic:cNvPicPr/>
+                  </pic:nvPicPr>
+                  <pic:blipFill>
+                    <a:blip r:embed="rId6"/>
+                    <a:stretch>
+                      <a:fillRect/>
+                    </a:stretch>
+                  </pic:blipFill>
+                  <pic:spPr>
+                    <a:xfrm>
+                      <a:off x="0" y="0"/>
+                      <a:ext cx="5940425" cy="4486275"/>
+                    </a:xfrm>
+                    <a:prstGeom prst="rect">
+                      <a:avLst/>
+                    </a:prstGeom>
+                  </pic:spPr>
+                </pic:pic>
+              </a:graphicData>
+            </a:graphic>
+          </wp:inline>
+        </w:drawing>
+      </w:r>
+    </w:p>
+    <w:p>
+      <w:r>
+        <w:t>7. Написать тестовый модуль (</w:t>
+      </w:r>
+      <w:proofErr w:type="spellStart"/>
+      <w:r>
+        <w:t>Test</w:t>
+      </w:r>
+      <w:proofErr w:type="spellEnd"/>
+      <w:r>
+        <w:t xml:space="preserve"> </w:t>
+      </w:r>
+      <w:proofErr w:type="spellStart"/>
+      <w:r>
+        <w:t>Bench</w:t>
+      </w:r>
+      <w:proofErr w:type="spellEnd"/>
+      <w:r>
+        <w:t>) для проверки функционала устройства.</w:t>
+      </w:r>
+    </w:p>
+    <w:p>
+      <w:r>
+        <w:rPr>
+          <w:noProof/>
+          <w:lang w:eastAsia="ru-RU"/>
+        </w:rPr>
+        <w:lastRenderedPageBreak/>
+        <w:drawing>
+          <wp:inline distT="0" distB="0" distL="0" distR="0" wp14:anchorId="63774306" wp14:editId="6FC16258">
+            <wp:extent cx="5940425" cy="4612005"/>
+            <wp:effectExtent l="0" t="0" r="3175" b="0"/>
+            <wp:docPr id="3" name="Рисунок 3"/>
+            <wp:cNvGraphicFramePr>
+              <a:graphicFrameLocks xmlns:a="http://schemas.openxmlformats.org/drawingml/2006/main" noChangeAspect="1"/>
+            </wp:cNvGraphicFramePr>
+            <a:graphic xmlns:a="http://schemas.openxmlformats.org/drawingml/2006/main">
+              <a:graphicData uri="http://schemas.openxmlformats.org/drawingml/2006/picture">
+                <pic:pic xmlns:pic="http://schemas.openxmlformats.org/drawingml/2006/picture">
+                  <pic:nvPicPr>
+                    <pic:cNvPr id="1" name=""/>
+                    <pic:cNvPicPr/>
+                  </pic:nvPicPr>
+                  <pic:blipFill>
+                    <a:blip r:embed="rId7"/>
+                    <a:stretch>
+                      <a:fillRect/>
+                    </a:stretch>
+                  </pic:blipFill>
+                  <pic:spPr>
+                    <a:xfrm>
+                      <a:off x="0" y="0"/>
+                      <a:ext cx="5940425" cy="4612005"/>
+                    </a:xfrm>
+                    <a:prstGeom prst="rect">
+                      <a:avLst/>
+                    </a:prstGeom>
+                  </pic:spPr>
+                </pic:pic>
+              </a:graphicData>
+            </a:graphic>
+          </wp:inline>
+        </w:drawing>
+      </w:r>
+    </w:p>
     <w:p/>
     <w:p>
       <w:r>
-        <w:t>6. Написать исходный код на языке VHDL, описывающий работу устройства.</w:t>
+        <w:rPr>
+          <w:noProof/>
+          <w:lang w:eastAsia="ru-RU"/>
+        </w:rPr>
+        <w:lastRenderedPageBreak/>
+        <w:drawing>
+          <wp:inline distT="0" distB="0" distL="0" distR="0" wp14:anchorId="7FD4EFC7" wp14:editId="058FEF62">
+            <wp:extent cx="5940425" cy="4599305"/>
+            <wp:effectExtent l="0" t="0" r="3175" b="0"/>
+            <wp:docPr id="4" name="Рисунок 4"/>
+            <wp:cNvGraphicFramePr>
+              <a:graphicFrameLocks xmlns:a="http://schemas.openxmlformats.org/drawingml/2006/main" noChangeAspect="1"/>
+            </wp:cNvGraphicFramePr>
+            <a:graphic xmlns:a="http://schemas.openxmlformats.org/drawingml/2006/main">
+              <a:graphicData uri="http://schemas.openxmlformats.org/drawingml/2006/picture">
+                <pic:pic xmlns:pic="http://schemas.openxmlformats.org/drawingml/2006/picture">
+                  <pic:nvPicPr>
+                    <pic:cNvPr id="1" name=""/>
+                    <pic:cNvPicPr/>
+                  </pic:nvPicPr>
+                  <pic:blipFill>
+                    <a:blip r:embed="rId8"/>
+                    <a:stretch>
+                      <a:fillRect/>
+                    </a:stretch>
+                  </pic:blipFill>
+                  <pic:spPr>
+                    <a:xfrm>
+                      <a:off x="0" y="0"/>
+                      <a:ext cx="5940425" cy="4599305"/>
+                    </a:xfrm>
+                    <a:prstGeom prst="rect">
+                      <a:avLst/>
+                    </a:prstGeom>
+                  </pic:spPr>
+                </pic:pic>
+              </a:graphicData>
+            </a:graphic>
+          </wp:inline>
+        </w:drawing>
+      </w:r>
+    </w:p>
+    <w:p>
+      <w:r>
+        <w:t xml:space="preserve">8. Проверить работу устройства визуально по диаграммам переходов, с помощью симулятора </w:t>
+      </w:r>
+      <w:proofErr w:type="spellStart"/>
+      <w:r>
+        <w:t>ISim</w:t>
+      </w:r>
+      <w:proofErr w:type="spellEnd"/>
+      <w:r>
+        <w:t>.</w:t>
+      </w:r>
+    </w:p>
+    <w:p>
+      <w:r>
+        <w:rPr>
+          <w:noProof/>
+          <w:lang w:eastAsia="ru-RU"/>
+        </w:rPr>
+        <w:drawing>
+          <wp:inline distT="0" distB="0" distL="0" distR="0" wp14:anchorId="4E21D46D" wp14:editId="45B84CD2">
+            <wp:extent cx="5940425" cy="3235325"/>
+            <wp:effectExtent l="0" t="0" r="3175" b="3175"/>
+            <wp:docPr id="5" name="Рисунок 5"/>
+            <wp:cNvGraphicFramePr>
+              <a:graphicFrameLocks xmlns:a="http://schemas.openxmlformats.org/drawingml/2006/main" noChangeAspect="1"/>
+            </wp:cNvGraphicFramePr>
+            <a:graphic xmlns:a="http://schemas.openxmlformats.org/drawingml/2006/main">
+              <a:graphicData uri="http://schemas.openxmlformats.org/drawingml/2006/picture">
+                <pic:pic xmlns:pic="http://schemas.openxmlformats.org/drawingml/2006/picture">
+                  <pic:nvPicPr>
+                    <pic:cNvPr id="1" name=""/>
+                    <pic:cNvPicPr/>
+                  </pic:nvPicPr>
+                  <pic:blipFill>
+                    <a:blip r:embed="rId9"/>
+                    <a:stretch>
+                      <a:fillRect/>
+                    </a:stretch>
+                  </pic:blipFill>
+                  <pic:spPr>
+                    <a:xfrm>
+                      <a:off x="0" y="0"/>
+                      <a:ext cx="5940425" cy="3235325"/>
+                    </a:xfrm>
+                    <a:prstGeom prst="rect">
+                      <a:avLst/>
+                    </a:prstGeom>
+                  </pic:spPr>
+                </pic:pic>
+              </a:graphicData>
+            </a:graphic>
+          </wp:inline>
+        </w:drawing>
       </w:r>
     </w:p>
     <w:p/>
     <w:p>
-      <w:r>
-        <w:t>7. Написать тестовый модуль (</w:t>
+      <w:pPr>
+        <w:rPr>
+          <w:lang w:val="en-US"/>
+        </w:rPr>
+      </w:pPr>
+      <w:r>
+        <w:lastRenderedPageBreak/>
+        <w:t>9. На базе 2-входового декодера собрать 3-входовый декодер с дополнительным входом разрешения. 9. На базе 3-входового декодера собрать 4-входовый декодер с дополнительным входом разрешения.</w:t>
+      </w:r>
+    </w:p>
+    <w:p/>
+    <w:p>
+      <w:r>
+        <w:t>10. Зарисовать структурную схему.</w:t>
+      </w:r>
+    </w:p>
+    <w:p>
+      <w:pPr>
+        <w:jc w:val="center"/>
+      </w:pPr>
+      <w:r>
+        <w:rPr>
+          <w:noProof/>
+          <w:lang w:eastAsia="ru-RU"/>
+        </w:rPr>
+        <w:drawing>
+          <wp:inline distT="0" distB="0" distL="0" distR="0" wp14:anchorId="2A625BF3" wp14:editId="01A6AD47">
+            <wp:extent cx="2905125" cy="4219575"/>
+            <wp:effectExtent l="0" t="0" r="9525" b="9525"/>
+            <wp:docPr id="8" name="Рисунок 8"/>
+            <wp:cNvGraphicFramePr>
+              <a:graphicFrameLocks xmlns:a="http://schemas.openxmlformats.org/drawingml/2006/main" noChangeAspect="1"/>
+            </wp:cNvGraphicFramePr>
+            <a:graphic xmlns:a="http://schemas.openxmlformats.org/drawingml/2006/main">
+              <a:graphicData uri="http://schemas.openxmlformats.org/drawingml/2006/picture">
+                <pic:pic xmlns:pic="http://schemas.openxmlformats.org/drawingml/2006/picture">
+                  <pic:nvPicPr>
+                    <pic:cNvPr id="1" name=""/>
+                    <pic:cNvPicPr/>
+                  </pic:nvPicPr>
+                  <pic:blipFill>
+                    <a:blip r:embed="rId10"/>
+                    <a:stretch>
+                      <a:fillRect/>
+                    </a:stretch>
+                  </pic:blipFill>
+                  <pic:spPr>
+                    <a:xfrm>
+                      <a:off x="0" y="0"/>
+                      <a:ext cx="2905125" cy="4219575"/>
+                    </a:xfrm>
+                    <a:prstGeom prst="rect">
+                      <a:avLst/>
+                    </a:prstGeom>
+                  </pic:spPr>
+                </pic:pic>
+              </a:graphicData>
+            </a:graphic>
+          </wp:inline>
+        </w:drawing>
+      </w:r>
+    </w:p>
+    <w:p>
+      <w:pPr>
+        <w:jc w:val="center"/>
+      </w:pPr>
+    </w:p>
+    <w:p>
+      <w:r>
+        <w:t>11. Описать схему на языке VHDL с тремя модулями: 2-входовой декодер (1) и 3-входовый декодер (2) и 4-входовый декодер.</w:t>
+      </w:r>
+    </w:p>
+    <w:p>
+      <w:r>
+        <w:rPr>
+          <w:noProof/>
+          <w:lang w:eastAsia="ru-RU"/>
+        </w:rPr>
+        <w:lastRenderedPageBreak/>
+        <w:drawing>
+          <wp:inline distT="0" distB="0" distL="0" distR="0" wp14:anchorId="000FC3BB" wp14:editId="00D44B93">
+            <wp:extent cx="5940425" cy="4791075"/>
+            <wp:effectExtent l="0" t="0" r="3175" b="9525"/>
+            <wp:docPr id="9" name="Рисунок 9"/>
+            <wp:cNvGraphicFramePr>
+              <a:graphicFrameLocks xmlns:a="http://schemas.openxmlformats.org/drawingml/2006/main" noChangeAspect="1"/>
+            </wp:cNvGraphicFramePr>
+            <a:graphic xmlns:a="http://schemas.openxmlformats.org/drawingml/2006/main">
+              <a:graphicData uri="http://schemas.openxmlformats.org/drawingml/2006/picture">
+                <pic:pic xmlns:pic="http://schemas.openxmlformats.org/drawingml/2006/picture">
+                  <pic:nvPicPr>
+                    <pic:cNvPr id="1" name=""/>
+                    <pic:cNvPicPr/>
+                  </pic:nvPicPr>
+                  <pic:blipFill>
+                    <a:blip r:embed="rId11"/>
+                    <a:stretch>
+                      <a:fillRect/>
+                    </a:stretch>
+                  </pic:blipFill>
+                  <pic:spPr>
+                    <a:xfrm>
+                      <a:off x="0" y="0"/>
+                      <a:ext cx="5940425" cy="4791075"/>
+                    </a:xfrm>
+                    <a:prstGeom prst="rect">
+                      <a:avLst/>
+                    </a:prstGeom>
+                  </pic:spPr>
+                </pic:pic>
+              </a:graphicData>
+            </a:graphic>
+          </wp:inline>
+        </w:drawing>
+      </w:r>
+    </w:p>
+    <w:p/>
+    <w:p>
+      <w:r>
+        <w:t xml:space="preserve">12. Проверить работу устройства визуально с помощью диаграмм переходов в симуляторе </w:t>
       </w:r>
       <w:proofErr w:type="spellStart"/>
       <w:r>
-        <w:t>Test</w:t>
+        <w:t>ISim</w:t>
       </w:r>
       <w:proofErr w:type="spellEnd"/>
       <w:r>
-        <w:t xml:space="preserve"> </w:t>
-      </w:r>
-      <w:proofErr w:type="spellStart"/>
-      <w:r>
-        <w:t>Bench</w:t>
-      </w:r>
-      <w:proofErr w:type="spellEnd"/>
-      <w:r>
-        <w:t>) для проверки функционала устройства.</w:t>
-      </w:r>
-    </w:p>
-    <w:p/>
-    <w:p>
-      <w:r>
-        <w:t xml:space="preserve">8. Проверить работу устройства визуально по диаграммам переходов, с помощью симулятора </w:t>
-      </w:r>
-      <w:proofErr w:type="spellStart"/>
-      <w:r>
-        <w:t>ISim</w:t>
-      </w:r>
-      <w:proofErr w:type="spellEnd"/>
-      <w:r>
         <w:t>.</w:t>
       </w:r>
     </w:p>
-    <w:p/>
-    <w:p>
-      <w:r>
-        <w:t>9. На базе 2-входового декодера собрать 3-входовый декодер с дополнительным входом разрешения. 9. На базе 3-входового декодера собрать 4-входовый декодер с дополнительным входом разрешения.</w:t>
-      </w:r>
-    </w:p>
-    <w:p/>
-    <w:p>
-      <w:r>
-        <w:t>10. Зарисовать структурную схему.</w:t>
-      </w:r>
-    </w:p>
-    <w:p/>
-    <w:p>
-      <w:r>
-        <w:t>11. Описать схему на языке VHDL с тремя модулями: 2-входовой декодер (1) и 3-входовый декодер (2) и 4-входовый декодер.</w:t>
-      </w:r>
-    </w:p>
-    <w:p/>
-    <w:p>
-      <w:r>
-        <w:t xml:space="preserve">12. Проверить работу устройства визуально с помощью диаграмм переходов в симуляторе </w:t>
-      </w:r>
-      <w:proofErr w:type="spellStart"/>
-      <w:r>
-        <w:t>ISim</w:t>
-      </w:r>
-      <w:proofErr w:type="spellEnd"/>
-      <w:r>
-        <w:t>.</w:t>
-      </w:r>
-    </w:p>
-    <w:p/>
+    <w:p>
+      <w:r>
+        <w:rPr>
+          <w:noProof/>
+          <w:lang w:eastAsia="ru-RU"/>
+        </w:rPr>
+        <w:drawing>
+          <wp:inline distT="0" distB="0" distL="0" distR="0" wp14:anchorId="207BAB09" wp14:editId="71623547">
+            <wp:extent cx="5940425" cy="2345055"/>
+            <wp:effectExtent l="0" t="0" r="3175" b="0"/>
+            <wp:docPr id="10" name="Рисунок 10"/>
+            <wp:cNvGraphicFramePr>
+              <a:graphicFrameLocks xmlns:a="http://schemas.openxmlformats.org/drawingml/2006/main" noChangeAspect="1"/>
+            </wp:cNvGraphicFramePr>
+            <a:graphic xmlns:a="http://schemas.openxmlformats.org/drawingml/2006/main">
+              <a:graphicData uri="http://schemas.openxmlformats.org/drawingml/2006/picture">
+                <pic:pic xmlns:pic="http://schemas.openxmlformats.org/drawingml/2006/picture">
+                  <pic:nvPicPr>
+                    <pic:cNvPr id="1" name=""/>
+                    <pic:cNvPicPr/>
+                  </pic:nvPicPr>
+                  <pic:blipFill>
+                    <a:blip r:embed="rId12"/>
+                    <a:stretch>
+                      <a:fillRect/>
+                    </a:stretch>
+                  </pic:blipFill>
+                  <pic:spPr>
+                    <a:xfrm>
+                      <a:off x="0" y="0"/>
+                      <a:ext cx="5940425" cy="2345055"/>
+                    </a:xfrm>
+                    <a:prstGeom prst="rect">
+                      <a:avLst/>
+                    </a:prstGeom>
+                  </pic:spPr>
+                </pic:pic>
+              </a:graphicData>
+            </a:graphic>
+          </wp:inline>
+        </w:drawing>
+      </w:r>
+    </w:p>
+    <w:p>
+      <w:bookmarkStart w:id="0" w:name="_GoBack"/>
+      <w:bookmarkEnd w:id="0"/>
+    </w:p>
     <w:p>
       <w:r>
         <w:t>13. Написать вывод о проделанной работе.</w:t>

</xml_diff>